<commit_message>
hyperparameter comparison coding done
</commit_message>
<xml_diff>
--- a/report.docx
+++ b/report.docx
@@ -925,9 +925,248 @@
         <w:t>4</w:t>
       </w:r>
       <w:r>
-        <w:t xml:space="preserve">. </w:t>
-      </w:r>
-    </w:p>
+        <w:t>.</w:t>
+      </w:r>
+      <w:r>
+        <w:t>1</w:t>
+      </w:r>
+      <w:r>
+        <w:t xml:space="preserve"> </w:t>
+      </w:r>
+    </w:p>
+    <w:p>
+      <w:pPr>
+        <w:jc w:val="center"/>
+      </w:pPr>
+      <w:r>
+        <w:drawing>
+          <wp:inline distT="0" distB="0" distL="0" distR="0" wp14:anchorId="2E2C3B3A" wp14:editId="71E8F0B1">
+            <wp:extent cx="5321300" cy="5397500"/>
+            <wp:effectExtent l="0" t="0" r="0" b="0"/>
+            <wp:docPr id="377767979" name="Picture 1" descr="A screenshot of a computer screen&#10;&#10;Description automatically generated"/>
+            <wp:cNvGraphicFramePr>
+              <a:graphicFrameLocks xmlns:a="http://schemas.openxmlformats.org/drawingml/2006/main" noChangeAspect="1"/>
+            </wp:cNvGraphicFramePr>
+            <a:graphic xmlns:a="http://schemas.openxmlformats.org/drawingml/2006/main">
+              <a:graphicData uri="http://schemas.openxmlformats.org/drawingml/2006/picture">
+                <pic:pic xmlns:pic="http://schemas.openxmlformats.org/drawingml/2006/picture">
+                  <pic:nvPicPr>
+                    <pic:cNvPr id="377767979" name="Picture 1" descr="A screenshot of a computer screen&#10;&#10;Description automatically generated"/>
+                    <pic:cNvPicPr/>
+                  </pic:nvPicPr>
+                  <pic:blipFill>
+                    <a:blip r:embed="rId5"/>
+                    <a:stretch>
+                      <a:fillRect/>
+                    </a:stretch>
+                  </pic:blipFill>
+                  <pic:spPr>
+                    <a:xfrm>
+                      <a:off x="0" y="0"/>
+                      <a:ext cx="5321300" cy="5397500"/>
+                    </a:xfrm>
+                    <a:prstGeom prst="rect">
+                      <a:avLst/>
+                    </a:prstGeom>
+                  </pic:spPr>
+                </pic:pic>
+              </a:graphicData>
+            </a:graphic>
+          </wp:inline>
+        </w:drawing>
+      </w:r>
+    </w:p>
+    <w:p/>
+    <w:p>
+      <w:r>
+        <w:tab/>
+        <w:t xml:space="preserve">The figure above shows the </w:t>
+      </w:r>
+      <w:proofErr w:type="spellStart"/>
+      <w:r>
+        <w:t>EvalWS</w:t>
+      </w:r>
+      <w:proofErr w:type="spellEnd"/>
+      <w:r>
+        <w:t xml:space="preserve"> scores </w:t>
+      </w:r>
+      <w:r>
+        <w:t xml:space="preserve">across difference window sizes and vector generating methods, faceted by context vocabulary choices and evaluation datasets with the same color scale across all four subplots. The highest </w:t>
+      </w:r>
+      <w:proofErr w:type="spellStart"/>
+      <w:r>
+        <w:t>EvalWS</w:t>
+      </w:r>
+      <w:proofErr w:type="spellEnd"/>
+      <w:r>
+        <w:t xml:space="preserve"> score was obtained using IDF </w:t>
+      </w:r>
+      <w:r>
+        <w:lastRenderedPageBreak/>
+        <w:t xml:space="preserve">method with a window size of 6 on vocab5k context vocabulary and MEN evaluation dataset. </w:t>
+      </w:r>
+      <w:r>
+        <w:t xml:space="preserve">The </w:t>
+      </w:r>
+      <w:r>
+        <w:t>lowest</w:t>
+      </w:r>
+      <w:r>
+        <w:t xml:space="preserve"> Ev</w:t>
+      </w:r>
+      <w:proofErr w:type="spellStart"/>
+      <w:r>
+        <w:t>alWS</w:t>
+      </w:r>
+      <w:proofErr w:type="spellEnd"/>
+      <w:r>
+        <w:t xml:space="preserve"> score was obtained using </w:t>
+      </w:r>
+      <w:r>
+        <w:t>raw counts</w:t>
+      </w:r>
+      <w:r>
+        <w:t xml:space="preserve"> method with a window size of 6 on vocab</w:t>
+      </w:r>
+      <w:r>
+        <w:t>1</w:t>
+      </w:r>
+      <w:r>
+        <w:t xml:space="preserve">5k context vocabulary and </w:t>
+      </w:r>
+      <w:r>
+        <w:t>simlex999</w:t>
+      </w:r>
+      <w:r>
+        <w:t xml:space="preserve"> evaluation dataset.</w:t>
+      </w:r>
+    </w:p>
+    <w:p>
+      <w:r>
+        <w:tab/>
+        <w:t xml:space="preserve">Window size’s effect on </w:t>
+      </w:r>
+      <w:proofErr w:type="spellStart"/>
+      <w:r>
+        <w:t>EvalWS</w:t>
+      </w:r>
+      <w:proofErr w:type="spellEnd"/>
+      <w:r>
+        <w:t xml:space="preserve"> scores differs between evaluation datasets. For simlex999, </w:t>
+      </w:r>
+      <w:r>
+        <w:rPr>
+          <w:rFonts w:hint="eastAsia"/>
+        </w:rPr>
+        <w:t>a</w:t>
+      </w:r>
+      <w:r>
+        <w:t xml:space="preserve">s window size increases, </w:t>
+      </w:r>
+      <w:proofErr w:type="spellStart"/>
+      <w:r>
+        <w:t>EvalWS</w:t>
+      </w:r>
+      <w:proofErr w:type="spellEnd"/>
+      <w:r>
+        <w:t xml:space="preserve"> score</w:t>
+      </w:r>
+      <w:r>
+        <w:t xml:space="preserve"> decreases for all three methods (counts, IDF, PMI)</w:t>
+      </w:r>
+      <w:r>
+        <w:t xml:space="preserve"> and both context vocabulary sets (5k and 15k). </w:t>
+      </w:r>
+      <w:r>
+        <w:t xml:space="preserve">But for MEN, </w:t>
+      </w:r>
+      <w:r>
+        <w:t xml:space="preserve">as window size increases, </w:t>
+      </w:r>
+      <w:proofErr w:type="spellStart"/>
+      <w:r>
+        <w:t>EvalWS</w:t>
+      </w:r>
+      <w:proofErr w:type="spellEnd"/>
+      <w:r>
+        <w:t xml:space="preserve"> score</w:t>
+      </w:r>
+      <w:r>
+        <w:t xml:space="preserve"> also increases</w:t>
+      </w:r>
+      <w:r>
+        <w:t xml:space="preserve"> for all three methods (counts, IDF, PMI) and both context vocabulary sets (5k and 15k).</w:t>
+      </w:r>
+      <w:r>
+        <w:t xml:space="preserve"> </w:t>
+      </w:r>
+      <w:r>
+        <w:t xml:space="preserve">A potential reason for this trend is that </w:t>
+      </w:r>
+    </w:p>
+    <w:p>
+      <w:pPr>
+        <w:rPr>
+          <w:rFonts w:hint="eastAsia"/>
+        </w:rPr>
+      </w:pPr>
+      <w:r>
+        <w:tab/>
+      </w:r>
+      <w:r>
+        <w:t>The effect of s</w:t>
+      </w:r>
+      <w:r>
+        <w:t xml:space="preserve">ize of context vocabulary </w:t>
+      </w:r>
+      <w:r>
+        <w:t xml:space="preserve">also differs between </w:t>
+      </w:r>
+      <w:r>
+        <w:t>evaluation datasets.</w:t>
+      </w:r>
+      <w:r>
+        <w:t xml:space="preserve"> For </w:t>
+      </w:r>
+      <w:r>
+        <w:t xml:space="preserve">simlex999, as </w:t>
+      </w:r>
+      <w:r>
+        <w:t>the</w:t>
+      </w:r>
+      <w:r>
+        <w:t xml:space="preserve"> size</w:t>
+      </w:r>
+      <w:r>
+        <w:t xml:space="preserve"> of context vocabulary</w:t>
+      </w:r>
+      <w:r>
+        <w:t xml:space="preserve"> increases,</w:t>
+      </w:r>
+      <w:r>
+        <w:t xml:space="preserve"> </w:t>
+      </w:r>
+    </w:p>
+    <w:p/>
+    <w:p>
+      <w:r>
+        <w:t>Decrease: counts,</w:t>
+      </w:r>
+    </w:p>
+    <w:p/>
+    <w:p>
+      <w:r>
+        <w:rPr>
+          <w:rFonts w:hint="eastAsia"/>
+        </w:rPr>
+        <w:t>4</w:t>
+      </w:r>
+      <w:r>
+        <w:t>.2</w:t>
+      </w:r>
+    </w:p>
+    <w:p/>
+    <w:p/>
     <w:p/>
     <w:p>
       <w:pPr>

</xml_diff>